<commit_message>
Updated the documentation with the old runs that I completed.
</commit_message>
<xml_diff>
--- a/HW4/KyleRay_Hw4_Report.docx
+++ b/HW4/KyleRay_Hw4_Report.docx
@@ -1343,14 +1343,11 @@
         </w:rPr>
       </w:pPr>
       <w:r>
-        <w:rPr>
-          <w:noProof/>
-        </w:rPr>
         <w:drawing>
-          <wp:inline distT="0" distB="0" distL="0" distR="0" wp14:anchorId="1AE1DF97" wp14:editId="7D1DBB21">
-            <wp:extent cx="2122170" cy="1345565"/>
-            <wp:effectExtent l="0" t="0" r="0" b="6985"/>
-            <wp:docPr id="2" name="Picture 2"/>
+          <wp:inline distT="0" distB="0" distL="0" distR="0" wp14:anchorId="442A815E" wp14:editId="509743A4">
+            <wp:extent cx="2222500" cy="1295400"/>
+            <wp:effectExtent l="0" t="0" r="6350" b="0"/>
+            <wp:docPr id="1" name="Picture 1"/>
             <wp:cNvGraphicFramePr>
               <a:graphicFrameLocks xmlns:a="http://schemas.openxmlformats.org/drawingml/2006/main" noChangeAspect="1"/>
             </wp:cNvGraphicFramePr>
@@ -1358,7 +1355,7 @@
               <a:graphicData uri="http://schemas.openxmlformats.org/drawingml/2006/picture">
                 <pic:pic xmlns:pic="http://schemas.openxmlformats.org/drawingml/2006/picture">
                   <pic:nvPicPr>
-                    <pic:cNvPr id="0" name="Picture 2"/>
+                    <pic:cNvPr id="0" name="Picture 12"/>
                     <pic:cNvPicPr>
                       <a:picLocks noChangeAspect="1" noChangeArrowheads="1"/>
                     </pic:cNvPicPr>
@@ -1379,7 +1376,7 @@
                   <pic:spPr bwMode="auto">
                     <a:xfrm>
                       <a:off x="0" y="0"/>
-                      <a:ext cx="2122170" cy="1345565"/>
+                      <a:ext cx="2222500" cy="1295400"/>
                     </a:xfrm>
                     <a:prstGeom prst="rect">
                       <a:avLst/>
@@ -1409,7 +1406,7 @@
         <w:t xml:space="preserve"> kernels” on the main loops.</w:t>
       </w:r>
     </w:p>
-    <w:bookmarkStart w:id="8" w:name="_MON_1572725691"/>
+    <w:bookmarkStart w:id="8" w:name="_MON_1573117207"/>
     <w:bookmarkEnd w:id="8"/>
     <w:p>
       <w:pPr>
@@ -1421,7 +1418,7 @@
         <w:rPr>
           <w:b/>
         </w:rPr>
-        <w:object w:dxaOrig="9360" w:dyaOrig="6184" w14:anchorId="120EE762">
+        <w:object w:dxaOrig="9360" w:dyaOrig="6012" w14:anchorId="1C76C036">
           <v:shapetype id="_x0000_t75" coordsize="21600,21600" o:spt="75" o:preferrelative="t" path="m@4@5l@4@11@9@11@9@5xe" filled="f" stroked="f">
             <v:stroke joinstyle="miter"/>
             <v:formulas>
@@ -1441,10 +1438,10 @@
             <v:path o:extrusionok="f" gradientshapeok="t" o:connecttype="rect"/>
             <o:lock v:ext="edit" aspectratio="t"/>
           </v:shapetype>
-          <v:shape id="_x0000_i1025" type="#_x0000_t75" style="width:468pt;height:309pt" o:ole="">
+          <v:shape id="_x0000_i1035" type="#_x0000_t75" style="width:468pt;height:300.5pt" o:ole="">
             <v:imagedata r:id="rId11" o:title=""/>
           </v:shape>
-          <o:OLEObject Type="Embed" ProgID="Word.Document.12" ShapeID="_x0000_i1025" DrawAspect="Content" ObjectID="_1572813713" r:id="rId12">
+          <o:OLEObject Type="Embed" ProgID="Word.Document.12" ShapeID="_x0000_i1035" DrawAspect="Content" ObjectID="_1573118654" r:id="rId12">
             <o:FieldCodes>\s</o:FieldCodes>
           </o:OLEObject>
         </w:object>
@@ -1452,40 +1449,52 @@
     </w:p>
     <w:p>
       <w:r>
-        <w:rPr>
-          <w:highlight w:val="yellow"/>
-        </w:rPr>
-        <w:t xml:space="preserve">TODO: Go back and run these tests again because you can’t have the two #pragma </w:t>
+        <w:t>The commented lines “Action 1.2 Change” are the portions of code that were changed for this action item.</w:t>
+      </w:r>
+    </w:p>
+    <w:p>
+      <w:pPr>
+        <w:pStyle w:val="Heading2"/>
+      </w:pPr>
+      <w:bookmarkStart w:id="9" w:name="_Toc499071843"/>
+      <w:r>
+        <w:t>Action 1.3</w:t>
+      </w:r>
+      <w:bookmarkEnd w:id="9"/>
+    </w:p>
+    <w:p>
+      <w:pPr>
+        <w:jc w:val="center"/>
+        <w:rPr>
+          <w:b/>
+        </w:rPr>
+      </w:pPr>
+      <w:r>
+        <w:rPr>
+          <w:b/>
+        </w:rPr>
+        <w:t xml:space="preserve">Table 3: </w:t>
+      </w:r>
+      <w:r>
+        <w:rPr>
+          <w:b/>
+        </w:rPr>
+        <w:t xml:space="preserve">Laplace 2D </w:t>
       </w:r>
       <w:proofErr w:type="spellStart"/>
       <w:r>
         <w:rPr>
-          <w:highlight w:val="yellow"/>
-        </w:rPr>
-        <w:t>acc</w:t>
+          <w:b/>
+        </w:rPr>
+        <w:t>OpenAcc</w:t>
       </w:r>
       <w:proofErr w:type="spellEnd"/>
       <w:r>
         <w:rPr>
-          <w:highlight w:val="yellow"/>
-        </w:rPr>
-        <w:t xml:space="preserve"> kernels because it will break the algorithm.  There just needs to be one kernels so that the first set of for loops finishes before the second set is parallelized and ran.</w:t>
-      </w:r>
-    </w:p>
-    <w:p>
-      <w:r>
-        <w:t>The commented lines “Action 1.2 Change” are the portions of code that were changed for this action item.</w:t>
-      </w:r>
-    </w:p>
-    <w:p>
-      <w:pPr>
-        <w:pStyle w:val="Heading2"/>
-      </w:pPr>
-      <w:bookmarkStart w:id="9" w:name="_Toc499071843"/>
-      <w:r>
-        <w:t>Action 1.3</w:t>
-      </w:r>
-      <w:bookmarkEnd w:id="9"/>
+          <w:b/>
+        </w:rPr>
+        <w:t xml:space="preserve"> Run Times Using Loop Improvement</w:t>
+      </w:r>
     </w:p>
     <w:p>
       <w:pPr>
@@ -1495,48 +1504,11 @@
         </w:rPr>
       </w:pPr>
       <w:r>
-        <w:rPr>
-          <w:b/>
-        </w:rPr>
-        <w:t xml:space="preserve">Table 3: </w:t>
-      </w:r>
-      <w:r>
-        <w:rPr>
-          <w:b/>
-        </w:rPr>
-        <w:t xml:space="preserve">Laplace 2D </w:t>
-      </w:r>
-      <w:proofErr w:type="spellStart"/>
-      <w:r>
-        <w:rPr>
-          <w:b/>
-        </w:rPr>
-        <w:t>OpenAcc</w:t>
-      </w:r>
-      <w:proofErr w:type="spellEnd"/>
-      <w:r>
-        <w:rPr>
-          <w:b/>
-        </w:rPr>
-        <w:t xml:space="preserve"> Run Times Using Loop Improvement</w:t>
-      </w:r>
-    </w:p>
-    <w:p>
-      <w:pPr>
-        <w:jc w:val="center"/>
-        <w:rPr>
-          <w:b/>
-        </w:rPr>
-      </w:pPr>
-      <w:r>
-        <w:rPr>
-          <w:noProof/>
-        </w:rPr>
         <w:drawing>
-          <wp:inline distT="0" distB="0" distL="0" distR="0" wp14:anchorId="0D235A03" wp14:editId="2E2DD951">
-            <wp:extent cx="2130425" cy="1345565"/>
-            <wp:effectExtent l="0" t="0" r="3175" b="6985"/>
-            <wp:docPr id="6" name="Picture 6"/>
+          <wp:inline distT="0" distB="0" distL="0" distR="0" wp14:anchorId="2BAA70AA" wp14:editId="1D3A323A">
+            <wp:extent cx="2228850" cy="1295400"/>
+            <wp:effectExtent l="0" t="0" r="0" b="0"/>
+            <wp:docPr id="8" name="Picture 8"/>
             <wp:cNvGraphicFramePr>
               <a:graphicFrameLocks xmlns:a="http://schemas.openxmlformats.org/drawingml/2006/main" noChangeAspect="1"/>
             </wp:cNvGraphicFramePr>
@@ -1544,7 +1516,7 @@
               <a:graphicData uri="http://schemas.openxmlformats.org/drawingml/2006/picture">
                 <pic:pic xmlns:pic="http://schemas.openxmlformats.org/drawingml/2006/picture">
                   <pic:nvPicPr>
-                    <pic:cNvPr id="0" name="Picture 22"/>
+                    <pic:cNvPr id="0" name="Picture 16"/>
                     <pic:cNvPicPr>
                       <a:picLocks noChangeAspect="1" noChangeArrowheads="1"/>
                     </pic:cNvPicPr>
@@ -1565,7 +1537,7 @@
                   <pic:spPr bwMode="auto">
                     <a:xfrm>
                       <a:off x="0" y="0"/>
-                      <a:ext cx="2130425" cy="1345565"/>
+                      <a:ext cx="2228850" cy="1295400"/>
                     </a:xfrm>
                     <a:prstGeom prst="rect">
                       <a:avLst/>
@@ -1583,29 +1555,27 @@
       </w:r>
     </w:p>
     <w:p>
-      <w:bookmarkStart w:id="10" w:name="_GoBack"/>
       <w:r>
         <w:t>This is a significant improvement in execution time compared to the OpenMP version even when using 8 CPU cores.</w:t>
       </w:r>
     </w:p>
+    <w:bookmarkStart w:id="10" w:name="_MON_1573117596"/>
     <w:bookmarkEnd w:id="10"/>
-    <w:bookmarkStart w:id="11" w:name="_MON_1572728650"/>
-    <w:bookmarkEnd w:id="11"/>
-    <w:p>
-      <w:pPr>
-        <w:rPr>
-          <w:b/>
-        </w:rPr>
-      </w:pPr>
-      <w:r>
-        <w:rPr>
-          <w:b/>
-        </w:rPr>
-        <w:object w:dxaOrig="9360" w:dyaOrig="7074" w14:anchorId="24436B43">
-          <v:shape id="_x0000_i1026" type="#_x0000_t75" style="width:468pt;height:354pt" o:ole="">
+    <w:p>
+      <w:pPr>
+        <w:rPr>
+          <w:b/>
+        </w:rPr>
+      </w:pPr>
+      <w:r>
+        <w:rPr>
+          <w:b/>
+        </w:rPr>
+        <w:object w:dxaOrig="9360" w:dyaOrig="6679" w14:anchorId="5CADD5F4">
+          <v:shape id="_x0000_i1039" type="#_x0000_t75" style="width:468pt;height:334pt" o:ole="">
             <v:imagedata r:id="rId14" o:title=""/>
           </v:shape>
-          <o:OLEObject Type="Embed" ProgID="Word.Document.12" ShapeID="_x0000_i1026" DrawAspect="Content" ObjectID="_1572813714" r:id="rId15">
+          <o:OLEObject Type="Embed" ProgID="Word.Document.12" ShapeID="_x0000_i1039" DrawAspect="Content" ObjectID="_1573118655" r:id="rId15">
             <o:FieldCodes>\s</o:FieldCodes>
           </o:OLEObject>
         </w:object>
@@ -1634,11 +1604,11 @@
       <w:pPr>
         <w:pStyle w:val="Heading2"/>
       </w:pPr>
-      <w:bookmarkStart w:id="12" w:name="_Toc499071844"/>
+      <w:bookmarkStart w:id="11" w:name="_Toc499071844"/>
       <w:r>
         <w:t>Action 1.4</w:t>
       </w:r>
-      <w:bookmarkEnd w:id="12"/>
+      <w:bookmarkEnd w:id="11"/>
     </w:p>
     <w:p>
       <w:pPr>
@@ -1688,14 +1658,11 @@
         </w:rPr>
       </w:pPr>
       <w:r>
-        <w:rPr>
-          <w:noProof/>
-        </w:rPr>
         <w:drawing>
-          <wp:inline distT="0" distB="0" distL="0" distR="0" wp14:anchorId="6F3C0F69" wp14:editId="7E3A5DB6">
-            <wp:extent cx="2130425" cy="1345565"/>
-            <wp:effectExtent l="0" t="0" r="3175" b="6985"/>
-            <wp:docPr id="5" name="Picture 5"/>
+          <wp:inline distT="0" distB="0" distL="0" distR="0" wp14:anchorId="54F6D2A0" wp14:editId="238DC0A7">
+            <wp:extent cx="2228850" cy="1295400"/>
+            <wp:effectExtent l="0" t="0" r="0" b="0"/>
+            <wp:docPr id="10" name="Picture 10"/>
             <wp:cNvGraphicFramePr>
               <a:graphicFrameLocks xmlns:a="http://schemas.openxmlformats.org/drawingml/2006/main" noChangeAspect="1"/>
             </wp:cNvGraphicFramePr>
@@ -1703,7 +1670,7 @@
               <a:graphicData uri="http://schemas.openxmlformats.org/drawingml/2006/picture">
                 <pic:pic xmlns:pic="http://schemas.openxmlformats.org/drawingml/2006/picture">
                   <pic:nvPicPr>
-                    <pic:cNvPr id="0" name="Picture 15"/>
+                    <pic:cNvPr id="0" name="Picture 18"/>
                     <pic:cNvPicPr>
                       <a:picLocks noChangeAspect="1" noChangeArrowheads="1"/>
                     </pic:cNvPicPr>
@@ -1724,7 +1691,7 @@
                   <pic:spPr bwMode="auto">
                     <a:xfrm>
                       <a:off x="0" y="0"/>
-                      <a:ext cx="2130425" cy="1345565"/>
+                      <a:ext cx="2228850" cy="1295400"/>
                     </a:xfrm>
                     <a:prstGeom prst="rect">
                       <a:avLst/>
@@ -1754,27 +1721,29 @@
         <w:t>This is a very significant improvement over the OpenMP implementation even when using 8 CPU cores.</w:t>
       </w:r>
     </w:p>
-    <w:bookmarkStart w:id="13" w:name="_MON_1572728156"/>
-    <w:bookmarkEnd w:id="13"/>
-    <w:p>
-      <w:pPr>
-        <w:rPr>
-          <w:b/>
-        </w:rPr>
-      </w:pPr>
-      <w:r>
-        <w:rPr>
-          <w:b/>
-        </w:rPr>
-        <w:object w:dxaOrig="9360" w:dyaOrig="7519" w14:anchorId="7A75CBA2">
-          <v:shape id="_x0000_i1027" type="#_x0000_t75" style="width:468pt;height:375.75pt" o:ole="">
+    <w:bookmarkStart w:id="12" w:name="_MON_1573118243"/>
+    <w:bookmarkEnd w:id="12"/>
+    <w:p>
+      <w:pPr>
+        <w:rPr>
+          <w:b/>
+        </w:rPr>
+      </w:pPr>
+      <w:r>
+        <w:rPr>
+          <w:b/>
+        </w:rPr>
+        <w:object w:dxaOrig="9360" w:dyaOrig="8014" w14:anchorId="77BA2376">
+          <v:shape id="_x0000_i1045" type="#_x0000_t75" style="width:468pt;height:400.5pt" o:ole="">
             <v:imagedata r:id="rId17" o:title=""/>
           </v:shape>
-          <o:OLEObject Type="Embed" ProgID="Word.Document.12" ShapeID="_x0000_i1027" DrawAspect="Content" ObjectID="_1572813715" r:id="rId18">
+          <o:OLEObject Type="Embed" ProgID="Word.Document.12" ShapeID="_x0000_i1045" DrawAspect="Content" ObjectID="_1573118656" r:id="rId18">
             <o:FieldCodes>\s</o:FieldCodes>
           </o:OLEObject>
         </w:object>
       </w:r>
+      <w:bookmarkStart w:id="13" w:name="_GoBack"/>
+      <w:bookmarkEnd w:id="13"/>
     </w:p>
     <w:p>
       <w:pPr>
@@ -1822,6 +1791,9 @@
         </w:rPr>
       </w:pPr>
       <w:r>
+        <w:rPr>
+          <w:noProof/>
+        </w:rPr>
         <w:drawing>
           <wp:inline distT="0" distB="0" distL="0" distR="0" wp14:anchorId="21D6B5EB" wp14:editId="4041E9DC">
             <wp:extent cx="2133600" cy="1343025"/>
@@ -1890,10 +1862,10 @@
     <w:p>
       <w:r>
         <w:object w:dxaOrig="9360" w:dyaOrig="6407" w14:anchorId="7A33C146">
-          <v:shape id="_x0000_i1038" type="#_x0000_t75" style="width:468pt;height:320.25pt" o:ole="">
+          <v:shape id="_x0000_i1028" type="#_x0000_t75" style="width:468pt;height:320.5pt" o:ole="">
             <v:imagedata r:id="rId20" o:title=""/>
           </v:shape>
-          <o:OLEObject Type="Embed" ProgID="Word.Document.12" ShapeID="_x0000_i1038" DrawAspect="Content" ObjectID="_1572813716" r:id="rId21">
+          <o:OLEObject Type="Embed" ProgID="Word.Document.12" ShapeID="_x0000_i1028" DrawAspect="Content" ObjectID="_1573118657" r:id="rId21">
             <o:FieldCodes>\s</o:FieldCodes>
           </o:OLEObject>
         </w:object>
@@ -1942,19 +1914,7 @@
         <w:rPr>
           <w:b/>
         </w:rPr>
-        <w:t xml:space="preserve">Table </w:t>
-      </w:r>
-      <w:r>
-        <w:rPr>
-          <w:b/>
-        </w:rPr>
-        <w:t>6</w:t>
-      </w:r>
-      <w:r>
-        <w:rPr>
-          <w:b/>
-        </w:rPr>
-        <w:t xml:space="preserve">: Laplace 2D </w:t>
+        <w:t xml:space="preserve">Table 6: Laplace 2D </w:t>
       </w:r>
       <w:proofErr w:type="spellStart"/>
       <w:r>
@@ -1968,13 +1928,7 @@
         <w:rPr>
           <w:b/>
         </w:rPr>
-        <w:t xml:space="preserve"> Run Times Parallel</w:t>
-      </w:r>
-      <w:r>
-        <w:rPr>
-          <w:b/>
-        </w:rPr>
-        <w:t xml:space="preserve"> Transfer Reduced</w:t>
+        <w:t xml:space="preserve"> Run Times Parallel Transfer Reduced</w:t>
       </w:r>
     </w:p>
     <w:p>
@@ -1985,6 +1939,9 @@
         </w:rPr>
       </w:pPr>
       <w:r>
+        <w:rPr>
+          <w:noProof/>
+        </w:rPr>
         <w:drawing>
           <wp:inline distT="0" distB="0" distL="0" distR="0" wp14:anchorId="7E6F3855" wp14:editId="0BD10D98">
             <wp:extent cx="2133600" cy="1343025"/>
@@ -2040,10 +1997,10 @@
     <w:p>
       <w:r>
         <w:object w:dxaOrig="9360" w:dyaOrig="7074" w14:anchorId="2AE64C0F">
-          <v:shape id="_x0000_i1041" type="#_x0000_t75" style="width:468pt;height:354pt" o:ole="">
+          <v:shape id="_x0000_i1029" type="#_x0000_t75" style="width:468pt;height:354pt" o:ole="">
             <v:imagedata r:id="rId23" o:title=""/>
           </v:shape>
-          <o:OLEObject Type="Embed" ProgID="Word.Document.12" ShapeID="_x0000_i1041" DrawAspect="Content" ObjectID="_1572813717" r:id="rId24">
+          <o:OLEObject Type="Embed" ProgID="Word.Document.12" ShapeID="_x0000_i1029" DrawAspect="Content" ObjectID="_1573118658" r:id="rId24">
             <o:FieldCodes>\s</o:FieldCodes>
           </o:OLEObject>
         </w:object>
@@ -2172,7 +2129,7 @@
       <w:rPr>
         <w:noProof/>
       </w:rPr>
-      <w:t>7</w:t>
+      <w:t>6</w:t>
     </w:r>
     <w:r>
       <w:fldChar w:fldCharType="end"/>
@@ -4438,7 +4395,7 @@
 </file>
 
 <file path=customXml/itemProps1.xml><?xml version="1.0" encoding="utf-8"?>
-<ds:datastoreItem xmlns:ds="http://schemas.openxmlformats.org/officeDocument/2006/customXml" ds:itemID="{18DE39B3-14BF-4F2B-9307-FD69ACCD4DF5}">
+<ds:datastoreItem xmlns:ds="http://schemas.openxmlformats.org/officeDocument/2006/customXml" ds:itemID="{41796FEB-E9B8-44EA-BC25-6DA9DDB4DD96}">
   <ds:schemaRefs>
     <ds:schemaRef ds:uri="http://schemas.openxmlformats.org/officeDocument/2006/bibliography"/>
   </ds:schemaRefs>

</xml_diff>